<commit_message>
#time 4h #comment Lots of new features  - Integrate mysql connector  - Get basic addUser/getUser queries working  - Set up DAO/Facade infrastructure  - Update spring injection to configure facade in rest calls  - Update documentation and SDK to point to proper production URLs
</commit_message>
<xml_diff>
--- a/doc/installtracking.docx
+++ b/doc/installtracking.docx
@@ -46,13 +46,16 @@
     </w:p>
     <w:p>
       <w:r>
-        <w:t xml:space="preserve">To integrate the client SDK, download the source from: </w:t>
+        <w:t>To integrate the clien</w:t>
+      </w:r>
+      <w:r>
+        <w:t>t SDK, download the source from the link below</w:t>
       </w:r>
       <w:r>
         <w:rPr>
           <w:color w:val="FF0000"/>
         </w:rPr>
-        <w:t>&lt;TODO: SDK URL&gt;.</w:t>
+        <w:t>.</w:t>
       </w:r>
       <w:r>
         <w:t xml:space="preserve">  After </w:t>
@@ -86,6 +89,25 @@
       <w:proofErr w:type="spellEnd"/>
       <w:r>
         <w:t xml:space="preserve"> to your project.</w:t>
+      </w:r>
+    </w:p>
+    <w:p>
+      <w:pPr>
+        <w:rPr>
+          <w:rFonts w:ascii="Menlo Regular" w:hAnsi="Menlo Regular" w:cs="Menlo Regular"/>
+          <w:color w:val="FF0000"/>
+          <w:sz w:val="18"/>
+          <w:szCs w:val="18"/>
+        </w:rPr>
+      </w:pPr>
+      <w:r>
+        <w:rPr>
+          <w:rFonts w:ascii="Menlo Regular" w:hAnsi="Menlo Regular" w:cs="Menlo Regular"/>
+          <w:color w:val="FF0000"/>
+          <w:sz w:val="18"/>
+          <w:szCs w:val="18"/>
+        </w:rPr>
+        <w:t>https://s3.amazonaws.com/faap-server/img/GameADay.zip</w:t>
       </w:r>
     </w:p>
     <w:p/>
@@ -119,16 +141,16 @@
         <w:rPr>
           <w:rFonts w:ascii="Menlo Regular" w:hAnsi="Menlo Regular" w:cs="Menlo Regular"/>
           <w:color w:val="643820"/>
-          <w:sz w:val="22"/>
-          <w:szCs w:val="22"/>
+          <w:sz w:val="18"/>
+          <w:szCs w:val="18"/>
         </w:rPr>
       </w:pPr>
       <w:r>
         <w:rPr>
           <w:rFonts w:ascii="Menlo Regular" w:hAnsi="Menlo Regular" w:cs="Menlo Regular"/>
           <w:color w:val="643820"/>
-          <w:sz w:val="22"/>
-          <w:szCs w:val="22"/>
+          <w:sz w:val="18"/>
+          <w:szCs w:val="18"/>
         </w:rPr>
         <w:t>#</w:t>
       </w:r>
@@ -137,8 +159,8 @@
         <w:rPr>
           <w:rFonts w:ascii="Menlo Regular" w:hAnsi="Menlo Regular" w:cs="Menlo Regular"/>
           <w:color w:val="643820"/>
-          <w:sz w:val="22"/>
-          <w:szCs w:val="22"/>
+          <w:sz w:val="18"/>
+          <w:szCs w:val="18"/>
         </w:rPr>
         <w:t>define</w:t>
       </w:r>
@@ -147,8 +169,8 @@
         <w:rPr>
           <w:rFonts w:ascii="Menlo Regular" w:hAnsi="Menlo Regular" w:cs="Menlo Regular"/>
           <w:color w:val="643820"/>
-          <w:sz w:val="22"/>
-          <w:szCs w:val="22"/>
+          <w:sz w:val="18"/>
+          <w:szCs w:val="18"/>
         </w:rPr>
         <w:t xml:space="preserve"> GAMEADAY_GAMEID          @</w:t>
       </w:r>
@@ -156,8 +178,8 @@
         <w:rPr>
           <w:rFonts w:ascii="Menlo Regular" w:hAnsi="Menlo Regular" w:cs="Menlo Regular"/>
           <w:color w:val="C41A16"/>
-          <w:sz w:val="22"/>
-          <w:szCs w:val="22"/>
+          <w:sz w:val="18"/>
+          <w:szCs w:val="18"/>
         </w:rPr>
         <w:t>"REPLACE ME!"</w:t>
       </w:r>
@@ -193,16 +215,16 @@
         <w:rPr>
           <w:rFonts w:ascii="Menlo Regular" w:hAnsi="Menlo Regular" w:cs="Menlo Regular"/>
           <w:color w:val="000000"/>
-          <w:sz w:val="20"/>
-          <w:szCs w:val="20"/>
+          <w:sz w:val="18"/>
+          <w:szCs w:val="18"/>
         </w:rPr>
       </w:pPr>
       <w:r>
         <w:rPr>
           <w:rFonts w:ascii="Menlo Regular" w:hAnsi="Menlo Regular" w:cs="Menlo Regular"/>
           <w:color w:val="000000"/>
-          <w:sz w:val="20"/>
-          <w:szCs w:val="20"/>
+          <w:sz w:val="18"/>
+          <w:szCs w:val="18"/>
         </w:rPr>
         <w:t>- (</w:t>
       </w:r>
@@ -211,8 +233,8 @@
         <w:rPr>
           <w:rFonts w:ascii="Menlo Regular" w:hAnsi="Menlo Regular" w:cs="Menlo Regular"/>
           <w:color w:val="AA0D91"/>
-          <w:sz w:val="20"/>
-          <w:szCs w:val="20"/>
+          <w:sz w:val="18"/>
+          <w:szCs w:val="18"/>
         </w:rPr>
         <w:t>BOOL</w:t>
       </w:r>
@@ -220,8 +242,8 @@
         <w:rPr>
           <w:rFonts w:ascii="Menlo Regular" w:hAnsi="Menlo Regular" w:cs="Menlo Regular"/>
           <w:color w:val="000000"/>
-          <w:sz w:val="20"/>
-          <w:szCs w:val="20"/>
+          <w:sz w:val="18"/>
+          <w:szCs w:val="18"/>
         </w:rPr>
         <w:t>)application</w:t>
       </w:r>
@@ -230,8 +252,8 @@
         <w:rPr>
           <w:rFonts w:ascii="Menlo Regular" w:hAnsi="Menlo Regular" w:cs="Menlo Regular"/>
           <w:color w:val="000000"/>
-          <w:sz w:val="20"/>
-          <w:szCs w:val="20"/>
+          <w:sz w:val="18"/>
+          <w:szCs w:val="18"/>
         </w:rPr>
         <w:t>:(</w:t>
       </w:r>
@@ -240,8 +262,8 @@
         <w:rPr>
           <w:rFonts w:ascii="Menlo Regular" w:hAnsi="Menlo Regular" w:cs="Menlo Regular"/>
           <w:color w:val="5C2699"/>
-          <w:sz w:val="20"/>
-          <w:szCs w:val="20"/>
+          <w:sz w:val="18"/>
+          <w:szCs w:val="18"/>
         </w:rPr>
         <w:t>UIApplication</w:t>
       </w:r>
@@ -250,8 +272,8 @@
         <w:rPr>
           <w:rFonts w:ascii="Menlo Regular" w:hAnsi="Menlo Regular" w:cs="Menlo Regular"/>
           <w:color w:val="000000"/>
-          <w:sz w:val="20"/>
-          <w:szCs w:val="20"/>
+          <w:sz w:val="18"/>
+          <w:szCs w:val="18"/>
         </w:rPr>
         <w:t xml:space="preserve"> *)application </w:t>
       </w:r>
@@ -260,8 +282,8 @@
         <w:rPr>
           <w:rFonts w:ascii="Menlo Regular" w:hAnsi="Menlo Regular" w:cs="Menlo Regular"/>
           <w:color w:val="000000"/>
-          <w:sz w:val="20"/>
-          <w:szCs w:val="20"/>
+          <w:sz w:val="18"/>
+          <w:szCs w:val="18"/>
         </w:rPr>
         <w:t>didFinishLaunchingWithOptions</w:t>
       </w:r>
@@ -270,8 +292,8 @@
         <w:rPr>
           <w:rFonts w:ascii="Menlo Regular" w:hAnsi="Menlo Regular" w:cs="Menlo Regular"/>
           <w:color w:val="000000"/>
-          <w:sz w:val="20"/>
-          <w:szCs w:val="20"/>
+          <w:sz w:val="18"/>
+          <w:szCs w:val="18"/>
         </w:rPr>
         <w:t>:(</w:t>
       </w:r>
@@ -280,8 +302,8 @@
         <w:rPr>
           <w:rFonts w:ascii="Menlo Regular" w:hAnsi="Menlo Regular" w:cs="Menlo Regular"/>
           <w:color w:val="5C2699"/>
-          <w:sz w:val="20"/>
-          <w:szCs w:val="20"/>
+          <w:sz w:val="18"/>
+          <w:szCs w:val="18"/>
         </w:rPr>
         <w:t>NSDictionary</w:t>
       </w:r>
@@ -290,8 +312,8 @@
         <w:rPr>
           <w:rFonts w:ascii="Menlo Regular" w:hAnsi="Menlo Regular" w:cs="Menlo Regular"/>
           <w:color w:val="000000"/>
-          <w:sz w:val="20"/>
-          <w:szCs w:val="20"/>
+          <w:sz w:val="18"/>
+          <w:szCs w:val="18"/>
         </w:rPr>
         <w:t xml:space="preserve"> *)</w:t>
       </w:r>
@@ -300,8 +322,8 @@
         <w:rPr>
           <w:rFonts w:ascii="Menlo Regular" w:hAnsi="Menlo Regular" w:cs="Menlo Regular"/>
           <w:color w:val="000000"/>
-          <w:sz w:val="20"/>
-          <w:szCs w:val="20"/>
+          <w:sz w:val="18"/>
+          <w:szCs w:val="18"/>
         </w:rPr>
         <w:t>launchOptions</w:t>
       </w:r>
@@ -310,8 +332,8 @@
         <w:rPr>
           <w:rFonts w:ascii="Menlo Regular" w:hAnsi="Menlo Regular" w:cs="Menlo Regular"/>
           <w:color w:val="000000"/>
-          <w:sz w:val="20"/>
-          <w:szCs w:val="20"/>
+          <w:sz w:val="18"/>
+          <w:szCs w:val="18"/>
         </w:rPr>
         <w:t xml:space="preserve"> </w:t>
       </w:r>
@@ -319,8 +341,8 @@
         <w:rPr>
           <w:rFonts w:ascii="Menlo Regular" w:hAnsi="Menlo Regular" w:cs="Menlo Regular"/>
           <w:color w:val="000000"/>
-          <w:sz w:val="20"/>
-          <w:szCs w:val="20"/>
+          <w:sz w:val="18"/>
+          <w:szCs w:val="18"/>
         </w:rPr>
         <w:t>{</w:t>
       </w:r>
@@ -337,16 +359,16 @@
         <w:rPr>
           <w:rFonts w:ascii="Menlo Regular" w:hAnsi="Menlo Regular" w:cs="Menlo Regular"/>
           <w:color w:val="000000"/>
-          <w:sz w:val="20"/>
-          <w:szCs w:val="20"/>
+          <w:sz w:val="18"/>
+          <w:szCs w:val="18"/>
         </w:rPr>
       </w:pPr>
       <w:r>
         <w:rPr>
           <w:rFonts w:ascii="Menlo Regular" w:hAnsi="Menlo Regular" w:cs="Menlo Regular"/>
           <w:color w:val="000000"/>
-          <w:sz w:val="20"/>
-          <w:szCs w:val="20"/>
+          <w:sz w:val="18"/>
+          <w:szCs w:val="18"/>
         </w:rPr>
         <w:t xml:space="preserve">    [</w:t>
       </w:r>
@@ -355,8 +377,8 @@
         <w:rPr>
           <w:rFonts w:ascii="Menlo Regular" w:hAnsi="Menlo Regular" w:cs="Menlo Regular"/>
           <w:color w:val="3F6E74"/>
-          <w:sz w:val="20"/>
-          <w:szCs w:val="20"/>
+          <w:sz w:val="18"/>
+          <w:szCs w:val="18"/>
         </w:rPr>
         <w:t>GameADay</w:t>
       </w:r>
@@ -365,8 +387,8 @@
         <w:rPr>
           <w:rFonts w:ascii="Menlo Regular" w:hAnsi="Menlo Regular" w:cs="Menlo Regular"/>
           <w:color w:val="000000"/>
-          <w:sz w:val="20"/>
-          <w:szCs w:val="20"/>
+          <w:sz w:val="18"/>
+          <w:szCs w:val="18"/>
         </w:rPr>
         <w:t xml:space="preserve"> </w:t>
       </w:r>
@@ -375,8 +397,8 @@
         <w:rPr>
           <w:rFonts w:ascii="Menlo Regular" w:hAnsi="Menlo Regular" w:cs="Menlo Regular"/>
           <w:color w:val="26474B"/>
-          <w:sz w:val="20"/>
-          <w:szCs w:val="20"/>
+          <w:sz w:val="18"/>
+          <w:szCs w:val="18"/>
         </w:rPr>
         <w:t>trackInstall</w:t>
       </w:r>
@@ -385,8 +407,8 @@
         <w:rPr>
           <w:rFonts w:ascii="Menlo Regular" w:hAnsi="Menlo Regular" w:cs="Menlo Regular"/>
           <w:color w:val="000000"/>
-          <w:sz w:val="20"/>
-          <w:szCs w:val="20"/>
+          <w:sz w:val="18"/>
+          <w:szCs w:val="18"/>
         </w:rPr>
         <w:t>];</w:t>
       </w:r>
@@ -394,14 +416,14 @@
     <w:p>
       <w:pPr>
         <w:rPr>
-          <w:sz w:val="20"/>
-          <w:szCs w:val="20"/>
-        </w:rPr>
-      </w:pPr>
-      <w:r>
-        <w:rPr>
-          <w:sz w:val="20"/>
-          <w:szCs w:val="20"/>
+          <w:sz w:val="18"/>
+          <w:szCs w:val="18"/>
+        </w:rPr>
+      </w:pPr>
+      <w:r>
+        <w:rPr>
+          <w:sz w:val="18"/>
+          <w:szCs w:val="18"/>
         </w:rPr>
         <w:t>}</w:t>
       </w:r>
@@ -433,7 +455,12 @@
         <w:pStyle w:val="Heading1"/>
       </w:pPr>
       <w:r>
-        <w:t>Server 2 Server Integration</w:t>
+        <w:t>Server 2 Server Inte</w:t>
+      </w:r>
+      <w:bookmarkStart w:id="0" w:name="_GoBack"/>
+      <w:bookmarkEnd w:id="0"/>
+      <w:r>
+        <w:t>gration</w:t>
       </w:r>
     </w:p>
     <w:p>
@@ -527,10 +554,7 @@
         <w:t xml:space="preserve"> on the unique ID chosen.  </w:t>
       </w:r>
     </w:p>
-    <w:p>
-      <w:bookmarkStart w:id="0" w:name="_GoBack"/>
-      <w:bookmarkEnd w:id="0"/>
-    </w:p>
+    <w:p/>
     <w:p>
       <w:pPr>
         <w:rPr>
@@ -545,7 +569,7 @@
           <w:sz w:val="18"/>
           <w:szCs w:val="18"/>
         </w:rPr>
-        <w:t>https://www.getgameaday.</w:t>
+        <w:t>https://www.getgameaday.com/</w:t>
       </w:r>
       <w:r>
         <w:rPr>
@@ -554,8 +578,9 @@
           <w:sz w:val="18"/>
           <w:szCs w:val="18"/>
         </w:rPr>
-        <w:t>com/game</w:t>
-      </w:r>
+        <w:t>api/track</w:t>
+      </w:r>
+      <w:proofErr w:type="gramStart"/>
       <w:r>
         <w:rPr>
           <w:rFonts w:ascii="Menlo Regular" w:hAnsi="Menlo Regular" w:cs="Menlo Regular"/>
@@ -563,9 +588,9 @@
           <w:sz w:val="18"/>
           <w:szCs w:val="18"/>
         </w:rPr>
-        <w:t>aday/api/track</w:t>
-      </w:r>
-      <w:proofErr w:type="gramStart"/>
+        <w:t>?gameId</w:t>
+      </w:r>
+      <w:proofErr w:type="gramEnd"/>
       <w:r>
         <w:rPr>
           <w:rFonts w:ascii="Menlo Regular" w:hAnsi="Menlo Regular" w:cs="Menlo Regular"/>
@@ -573,9 +598,8 @@
           <w:sz w:val="18"/>
           <w:szCs w:val="18"/>
         </w:rPr>
-        <w:t>?gameId</w:t>
-      </w:r>
-      <w:proofErr w:type="gramEnd"/>
+        <w:t>=&lt;g</w:t>
+      </w:r>
       <w:r>
         <w:rPr>
           <w:rFonts w:ascii="Menlo Regular" w:hAnsi="Menlo Regular" w:cs="Menlo Regular"/>
@@ -583,8 +607,16 @@
           <w:sz w:val="18"/>
           <w:szCs w:val="18"/>
         </w:rPr>
-        <w:t>=&lt;g</w:t>
-      </w:r>
+        <w:t>ameId&gt;&amp;macAddress=%@</w:t>
+      </w:r>
+    </w:p>
+    <w:p>
+      <w:pPr>
+        <w:rPr>
+          <w:sz w:val="18"/>
+          <w:szCs w:val="18"/>
+        </w:rPr>
+      </w:pPr>
       <w:r>
         <w:rPr>
           <w:rFonts w:ascii="Menlo Regular" w:hAnsi="Menlo Regular" w:cs="Menlo Regular"/>
@@ -592,7 +624,7 @@
           <w:sz w:val="18"/>
           <w:szCs w:val="18"/>
         </w:rPr>
-        <w:t>ameId&gt;</w:t>
+        <w:t>https://www.getgameaday.com/api/track?gameId=&lt;</w:t>
       </w:r>
       <w:r>
         <w:rPr>
@@ -601,16 +633,8 @@
           <w:sz w:val="18"/>
           <w:szCs w:val="18"/>
         </w:rPr>
-        <w:t>&amp;macAddress=%@</w:t>
-      </w:r>
-    </w:p>
-    <w:p>
-      <w:pPr>
-        <w:rPr>
-          <w:sz w:val="18"/>
-          <w:szCs w:val="18"/>
-        </w:rPr>
-      </w:pPr>
+        <w:t>g</w:t>
+      </w:r>
       <w:r>
         <w:rPr>
           <w:rFonts w:ascii="Menlo Regular" w:hAnsi="Menlo Regular" w:cs="Menlo Regular"/>
@@ -618,9 +642,16 @@
           <w:sz w:val="18"/>
           <w:szCs w:val="18"/>
         </w:rPr>
-        <w:t>https://www.getgameaday.com/gameaday/api/track</w:t>
-      </w:r>
-      <w:proofErr w:type="gramStart"/>
+        <w:t>ameId&gt;&amp;odin1=%@</w:t>
+      </w:r>
+    </w:p>
+    <w:p>
+      <w:pPr>
+        <w:rPr>
+          <w:sz w:val="18"/>
+          <w:szCs w:val="18"/>
+        </w:rPr>
+      </w:pPr>
       <w:r>
         <w:rPr>
           <w:rFonts w:ascii="Menlo Regular" w:hAnsi="Menlo Regular" w:cs="Menlo Regular"/>
@@ -628,9 +659,8 @@
           <w:sz w:val="18"/>
           <w:szCs w:val="18"/>
         </w:rPr>
-        <w:t>?gameId</w:t>
-      </w:r>
-      <w:proofErr w:type="gramEnd"/>
+        <w:t>https://www.getgameaday.com/api/track?gameId=&lt;</w:t>
+      </w:r>
       <w:r>
         <w:rPr>
           <w:rFonts w:ascii="Menlo Regular" w:hAnsi="Menlo Regular" w:cs="Menlo Regular"/>
@@ -638,7 +668,7 @@
           <w:sz w:val="18"/>
           <w:szCs w:val="18"/>
         </w:rPr>
-        <w:t>=&lt;</w:t>
+        <w:t>g</w:t>
       </w:r>
       <w:r>
         <w:rPr>
@@ -647,107 +677,7 @@
           <w:sz w:val="18"/>
           <w:szCs w:val="18"/>
         </w:rPr>
-        <w:t>g</w:t>
-      </w:r>
-      <w:r>
-        <w:rPr>
-          <w:rFonts w:ascii="Menlo Regular" w:hAnsi="Menlo Regular" w:cs="Menlo Regular"/>
-          <w:color w:val="C41A16"/>
-          <w:sz w:val="18"/>
-          <w:szCs w:val="18"/>
-        </w:rPr>
-        <w:t>ameId&gt;&amp;</w:t>
-      </w:r>
-      <w:r>
-        <w:rPr>
-          <w:rFonts w:ascii="Menlo Regular" w:hAnsi="Menlo Regular" w:cs="Menlo Regular"/>
-          <w:color w:val="C41A16"/>
-          <w:sz w:val="18"/>
-          <w:szCs w:val="18"/>
-        </w:rPr>
-        <w:t>odin1</w:t>
-      </w:r>
-      <w:r>
-        <w:rPr>
-          <w:rFonts w:ascii="Menlo Regular" w:hAnsi="Menlo Regular" w:cs="Menlo Regular"/>
-          <w:color w:val="C41A16"/>
-          <w:sz w:val="18"/>
-          <w:szCs w:val="18"/>
-        </w:rPr>
-        <w:t>=%@</w:t>
-      </w:r>
-    </w:p>
-    <w:p>
-      <w:pPr>
-        <w:rPr>
-          <w:sz w:val="18"/>
-          <w:szCs w:val="18"/>
-        </w:rPr>
-      </w:pPr>
-      <w:r>
-        <w:rPr>
-          <w:rFonts w:ascii="Menlo Regular" w:hAnsi="Menlo Regular" w:cs="Menlo Regular"/>
-          <w:color w:val="C41A16"/>
-          <w:sz w:val="18"/>
-          <w:szCs w:val="18"/>
-        </w:rPr>
-        <w:t>https://www.getgameaday.com/gameaday/api/track</w:t>
-      </w:r>
-      <w:proofErr w:type="gramStart"/>
-      <w:r>
-        <w:rPr>
-          <w:rFonts w:ascii="Menlo Regular" w:hAnsi="Menlo Regular" w:cs="Menlo Regular"/>
-          <w:color w:val="C41A16"/>
-          <w:sz w:val="18"/>
-          <w:szCs w:val="18"/>
-        </w:rPr>
-        <w:t>?gameId</w:t>
-      </w:r>
-      <w:proofErr w:type="gramEnd"/>
-      <w:r>
-        <w:rPr>
-          <w:rFonts w:ascii="Menlo Regular" w:hAnsi="Menlo Regular" w:cs="Menlo Regular"/>
-          <w:color w:val="C41A16"/>
-          <w:sz w:val="18"/>
-          <w:szCs w:val="18"/>
-        </w:rPr>
-        <w:t>=&lt;</w:t>
-      </w:r>
-      <w:r>
-        <w:rPr>
-          <w:rFonts w:ascii="Menlo Regular" w:hAnsi="Menlo Regular" w:cs="Menlo Regular"/>
-          <w:color w:val="C41A16"/>
-          <w:sz w:val="18"/>
-          <w:szCs w:val="18"/>
-        </w:rPr>
-        <w:t>g</w:t>
-      </w:r>
-      <w:r>
-        <w:rPr>
-          <w:rFonts w:ascii="Menlo Regular" w:hAnsi="Menlo Regular" w:cs="Menlo Regular"/>
-          <w:color w:val="C41A16"/>
-          <w:sz w:val="18"/>
-          <w:szCs w:val="18"/>
-        </w:rPr>
-        <w:t>ameId&gt;</w:t>
-      </w:r>
-      <w:r>
-        <w:rPr>
-          <w:rFonts w:ascii="Menlo Regular" w:hAnsi="Menlo Regular" w:cs="Menlo Regular"/>
-          <w:color w:val="C41A16"/>
-          <w:sz w:val="18"/>
-          <w:szCs w:val="18"/>
-        </w:rPr>
-        <w:t>&amp;openUdid</w:t>
-      </w:r>
-      <w:r>
-        <w:rPr>
-          <w:rFonts w:ascii="Menlo Regular" w:hAnsi="Menlo Regular" w:cs="Menlo Regular"/>
-          <w:color w:val="C41A16"/>
-          <w:sz w:val="18"/>
-          <w:szCs w:val="18"/>
-        </w:rPr>
-        <w:t>=%@</w:t>
+        <w:t>ameId&gt;&amp;openUdid=%@</w:t>
       </w:r>
     </w:p>
     <w:p>

</xml_diff>